<commit_message>
Inf lab5 without dop3
</commit_message>
<xml_diff>
--- a/semester1/OPD/lab2/Отчёт OPD lab2.docx
+++ b/semester1/OPD/lab2/Отчёт OPD lab2.docx
@@ -1229,27 +1229,14 @@
       <w:r>
         <w:t xml:space="preserve">Таблица </w:t>
       </w:r>
-      <w:r>
-        <w:fldChar w:fldCharType="begin"/>
-      </w:r>
-      <w:r>
-        <w:instrText xml:space="preserve"> SEQ Таблица \* ARABIC </w:instrText>
-      </w:r>
-      <w:r>
-        <w:fldChar w:fldCharType="separate"/>
-      </w:r>
-      <w:r>
-        <w:rPr>
-          <w:noProof/>
-        </w:rPr>
-        <w:t>1</w:t>
-      </w:r>
-      <w:r>
-        <w:rPr>
-          <w:noProof/>
-        </w:rPr>
-        <w:fldChar w:fldCharType="end"/>
-      </w:r>
+      <w:fldSimple w:instr=" SEQ Таблица \* ARABIC ">
+        <w:r>
+          <w:rPr>
+            <w:noProof/>
+          </w:rPr>
+          <w:t>1</w:t>
+        </w:r>
+      </w:fldSimple>
       <w:bookmarkEnd w:id="3"/>
     </w:p>
     <w:tbl>

</xml_diff>